<commit_message>
SUBMIT_ERROR utáni ismételt újraküldés esetének pontosítása
</commit_message>
<xml_diff>
--- a/docs/spec/M2M bizonylat interfész specifikáció 0.4.docx
+++ b/docs/spec/M2M bizonylat interfész specifikáció 0.4.docx
@@ -9070,6 +9070,21 @@
               <w:adjustRightInd w:val="0"/>
               <w:spacing w:after="80"/>
               <w:jc w:val="both"/>
+            </w:pPr>
+            <w:r>
+              <w:t>A bizonylat beküldése sikertelen.</w:t>
+            </w:r>
+            <w:r>
+              <w:t xml:space="preserve"> </w:t>
+            </w:r>
+          </w:p>
+          <w:p>
+            <w:pPr>
+              <w:autoSpaceDE w:val="0"/>
+              <w:autoSpaceDN w:val="0"/>
+              <w:adjustRightInd w:val="0"/>
+              <w:spacing w:after="80"/>
+              <w:jc w:val="both"/>
               <w:rPr>
                 <w:rFonts w:eastAsiaTheme="minorEastAsia"/>
                 <w:color w:val="auto"/>
@@ -9078,7 +9093,7 @@
               </w:rPr>
             </w:pPr>
             <w:r>
-              <w:t>A bizonylat beküldése sikertelen.</w:t>
+              <w:t>Abban az esetben érdemes ebben az állapotban ismételt beküldést kérni, ha a hivatali kapu nem volt elérhető.</w:t>
             </w:r>
           </w:p>
         </w:tc>
@@ -9212,6 +9227,7 @@
           <w:sz w:val="24"/>
           <w:szCs w:val="24"/>
         </w:rPr>
+        <w:lastRenderedPageBreak/>
         <w:t>Csatolmány</w:t>
       </w:r>
       <w:bookmarkEnd w:id="21"/>
@@ -9265,7 +9281,6 @@
                 <w:b/>
                 <w:bCs/>
               </w:rPr>
-              <w:lastRenderedPageBreak/>
               <w:t>név</w:t>
             </w:r>
           </w:p>
@@ -22588,6 +22603,7 @@
   <w:style w:type="character" w:default="1" w:styleId="Bekezdsalapbettpusa">
     <w:name w:val="Default Paragraph Font"/>
     <w:uiPriority w:val="1"/>
+    <w:semiHidden/>
     <w:unhideWhenUsed/>
   </w:style>
   <w:style w:type="table" w:default="1" w:styleId="Normltblzat">
@@ -23285,6 +23301,12 @@
 </file>
 
 <file path=customXml/item1.xml><?xml version="1.0" encoding="utf-8"?>
+<p:properties xmlns:p="http://schemas.microsoft.com/office/2006/metadata/properties" xmlns:xsi="http://www.w3.org/2001/XMLSchema-instance" xmlns:pc="http://schemas.microsoft.com/office/infopath/2007/PartnerControls">
+  <documentManagement/>
+</p:properties>
+</file>
+
+<file path=customXml/item2.xml><?xml version="1.0" encoding="utf-8"?>
 <ct:contentTypeSchema xmlns:ct="http://schemas.microsoft.com/office/2006/metadata/contentType" xmlns:ma="http://schemas.microsoft.com/office/2006/metadata/properties/metaAttributes" ct:_="" ma:_="" ma:contentTypeName="Dokumentum" ma:contentTypeID="0x010100547A55C068818A43A8BB2703D743D8BE" ma:contentTypeVersion="0" ma:contentTypeDescription="Új dokumentum létrehozása." ma:contentTypeScope="" ma:versionID="677179708cd6a2061476446520c1c416">
   <xsd:schema xmlns:xsd="http://www.w3.org/2001/XMLSchema" xmlns:xs="http://www.w3.org/2001/XMLSchema" xmlns:p="http://schemas.microsoft.com/office/2006/metadata/properties" targetNamespace="http://schemas.microsoft.com/office/2006/metadata/properties" ma:root="true" ma:fieldsID="08dee037046ad32af3116d3be75d37a6">
     <xsd:element name="properties">
@@ -23398,13 +23420,11 @@
 </ct:contentTypeSchema>
 </file>
 
-<file path=customXml/item2.xml><?xml version="1.0" encoding="utf-8"?>
-<p:properties xmlns:p="http://schemas.microsoft.com/office/2006/metadata/properties" xmlns:xsi="http://www.w3.org/2001/XMLSchema-instance" xmlns:pc="http://schemas.microsoft.com/office/infopath/2007/PartnerControls">
-  <documentManagement/>
-</p:properties>
+<file path=customXml/item3.xml><?xml version="1.0" encoding="utf-8"?>
+<b:Sources xmlns:b="http://schemas.openxmlformats.org/officeDocument/2006/bibliography" xmlns="http://schemas.openxmlformats.org/officeDocument/2006/bibliography" SelectedStyle="\APASixthEditionOfficeOnline.xsl" StyleName="APA" Version="6"/>
 </file>
 
-<file path=customXml/item3.xml><?xml version="1.0" encoding="utf-8"?>
+<file path=customXml/item4.xml><?xml version="1.0" encoding="utf-8"?>
 <?mso-contentType ?>
 <FormTemplates xmlns="http://schemas.microsoft.com/sharepoint/v3/contenttype/forms">
   <Display>DocumentLibraryForm</Display>
@@ -23413,11 +23433,16 @@
 </FormTemplates>
 </file>
 
-<file path=customXml/item4.xml><?xml version="1.0" encoding="utf-8"?>
-<b:Sources xmlns:b="http://schemas.openxmlformats.org/officeDocument/2006/bibliography" xmlns="http://schemas.openxmlformats.org/officeDocument/2006/bibliography" SelectedStyle="\APASixthEditionOfficeOnline.xsl" StyleName="APA" Version="6"/>
+<file path=customXml/itemProps1.xml><?xml version="1.0" encoding="utf-8"?>
+<ds:datastoreItem xmlns:ds="http://schemas.openxmlformats.org/officeDocument/2006/customXml" ds:itemID="{BDE212CA-BC8E-45BB-9616-6296F64F802D}">
+  <ds:schemaRefs>
+    <ds:schemaRef ds:uri="http://schemas.microsoft.com/office/2006/metadata/properties"/>
+    <ds:schemaRef ds:uri="http://schemas.microsoft.com/office/infopath/2007/PartnerControls"/>
+  </ds:schemaRefs>
+</ds:datastoreItem>
 </file>
 
-<file path=customXml/itemProps1.xml><?xml version="1.0" encoding="utf-8"?>
+<file path=customXml/itemProps2.xml><?xml version="1.0" encoding="utf-8"?>
 <ds:datastoreItem xmlns:ds="http://schemas.openxmlformats.org/officeDocument/2006/customXml" ds:itemID="{5DBE1F02-EA77-40BD-91B2-6714162069BC}">
   <ds:schemaRefs>
     <ds:schemaRef ds:uri="http://schemas.microsoft.com/office/2006/metadata/contentType"/>
@@ -23433,27 +23458,18 @@
 </ds:datastoreItem>
 </file>
 
-<file path=customXml/itemProps2.xml><?xml version="1.0" encoding="utf-8"?>
-<ds:datastoreItem xmlns:ds="http://schemas.openxmlformats.org/officeDocument/2006/customXml" ds:itemID="{BDE212CA-BC8E-45BB-9616-6296F64F802D}">
+<file path=customXml/itemProps3.xml><?xml version="1.0" encoding="utf-8"?>
+<ds:datastoreItem xmlns:ds="http://schemas.openxmlformats.org/officeDocument/2006/customXml" ds:itemID="{591D78F0-EE4D-4606-A14C-1D681FC99DBF}">
   <ds:schemaRefs>
-    <ds:schemaRef ds:uri="http://schemas.microsoft.com/office/2006/metadata/properties"/>
-    <ds:schemaRef ds:uri="http://schemas.microsoft.com/office/infopath/2007/PartnerControls"/>
+    <ds:schemaRef ds:uri="http://schemas.openxmlformats.org/officeDocument/2006/bibliography"/>
   </ds:schemaRefs>
 </ds:datastoreItem>
 </file>
 
-<file path=customXml/itemProps3.xml><?xml version="1.0" encoding="utf-8"?>
+<file path=customXml/itemProps4.xml><?xml version="1.0" encoding="utf-8"?>
 <ds:datastoreItem xmlns:ds="http://schemas.openxmlformats.org/officeDocument/2006/customXml" ds:itemID="{28923AFE-DC5A-4221-AE77-BD20F9C4CF75}">
   <ds:schemaRefs>
     <ds:schemaRef ds:uri="http://schemas.microsoft.com/sharepoint/v3/contenttype/forms"/>
   </ds:schemaRefs>
 </ds:datastoreItem>
-</file>
-
-<file path=customXml/itemProps4.xml><?xml version="1.0" encoding="utf-8"?>
-<ds:datastoreItem xmlns:ds="http://schemas.openxmlformats.org/officeDocument/2006/customXml" ds:itemID="{591D78F0-EE4D-4606-A14C-1D681FC99DBF}">
-  <ds:schemaRefs>
-    <ds:schemaRef ds:uri="http://schemas.openxmlformats.org/officeDocument/2006/bibliography"/>
-  </ds:schemaRefs>
-</ds:datastoreItem>
 </file>
</xml_diff>